<commit_message>
Alterações dos requisitos a partir da reunião com o cliente
</commit_message>
<xml_diff>
--- a/Trabalho_Final _Mateus Gabardo Lemos.docx
+++ b/Trabalho_Final _Mateus Gabardo Lemos.docx
@@ -198,6 +198,7 @@
       <w:tblPr>
         <w:tblStyle w:val="TabeladeGrade4-nfase3"/>
         <w:tblW w:w="0" w:type="auto"/>
+        <w:tblInd w:w="-5" w:type="dxa"/>
         <w:tblLook w:val="04A0" w:firstRow="1" w:lastRow="0" w:firstColumn="1" w:lastColumn="0" w:noHBand="0" w:noVBand="1"/>
       </w:tblPr>
       <w:tblGrid>
@@ -437,25 +438,7 @@
               <w:rPr>
                 <w:rFonts w:asciiTheme="majorHAnsi" w:hAnsiTheme="majorHAnsi" w:cstheme="majorHAnsi"/>
               </w:rPr>
-              <w:t>Incluídos requisitos</w:t>
-            </w:r>
-            <w:r>
-              <w:rPr>
-                <w:rFonts w:asciiTheme="majorHAnsi" w:hAnsiTheme="majorHAnsi" w:cstheme="majorHAnsi"/>
-              </w:rPr>
-              <w:t xml:space="preserve"> funcionais e não funcionais</w:t>
-            </w:r>
-            <w:r>
-              <w:rPr>
-                <w:rFonts w:asciiTheme="majorHAnsi" w:hAnsiTheme="majorHAnsi" w:cstheme="majorHAnsi"/>
-              </w:rPr>
-              <w:t xml:space="preserve"> a partir da análise do problema levantado</w:t>
-            </w:r>
-            <w:r>
-              <w:rPr>
-                <w:rFonts w:asciiTheme="majorHAnsi" w:hAnsiTheme="majorHAnsi" w:cstheme="majorHAnsi"/>
-              </w:rPr>
-              <w:t xml:space="preserve"> sema consulta do cliente.</w:t>
+              <w:t>Incluídos requisitos funcionais e não funcionais a partir da análise do problema levantado sema consulta do cliente.</w:t>
             </w:r>
           </w:p>
         </w:tc>
@@ -479,6 +462,214 @@
           <w:p>
             <w:pPr>
               <w:cnfStyle w:val="000000000000" w:firstRow="0" w:lastRow="0" w:firstColumn="0" w:lastColumn="0" w:oddVBand="0" w:evenVBand="0" w:oddHBand="0" w:evenHBand="0" w:firstRowFirstColumn="0" w:firstRowLastColumn="0" w:lastRowFirstColumn="0" w:lastRowLastColumn="0"/>
+              <w:rPr>
+                <w:rFonts w:asciiTheme="majorHAnsi" w:hAnsiTheme="majorHAnsi" w:cstheme="majorHAnsi"/>
+              </w:rPr>
+            </w:pPr>
+            <w:r>
+              <w:rPr>
+                <w:rFonts w:asciiTheme="majorHAnsi" w:hAnsiTheme="majorHAnsi" w:cstheme="majorHAnsi"/>
+              </w:rPr>
+              <w:t>Mateus</w:t>
+            </w:r>
+          </w:p>
+        </w:tc>
+      </w:tr>
+      <w:tr>
+        <w:trPr>
+          <w:cnfStyle w:val="000000100000" w:firstRow="0" w:lastRow="0" w:firstColumn="0" w:lastColumn="0" w:oddVBand="0" w:evenVBand="0" w:oddHBand="1" w:evenHBand="0" w:firstRowFirstColumn="0" w:firstRowLastColumn="0" w:lastRowFirstColumn="0" w:lastRowLastColumn="0"/>
+        </w:trPr>
+        <w:tc>
+          <w:tcPr>
+            <w:cnfStyle w:val="001000000000" w:firstRow="0" w:lastRow="0" w:firstColumn="1" w:lastColumn="0" w:oddVBand="0" w:evenVBand="0" w:oddHBand="0" w:evenHBand="0" w:firstRowFirstColumn="0" w:firstRowLastColumn="0" w:lastRowFirstColumn="0" w:lastRowLastColumn="0"/>
+            <w:tcW w:w="988" w:type="dxa"/>
+          </w:tcPr>
+          <w:p>
+            <w:pPr>
+              <w:rPr>
+                <w:rFonts w:asciiTheme="majorHAnsi" w:hAnsiTheme="majorHAnsi" w:cstheme="majorHAnsi"/>
+              </w:rPr>
+            </w:pPr>
+            <w:r>
+              <w:rPr>
+                <w:rFonts w:asciiTheme="majorHAnsi" w:hAnsiTheme="majorHAnsi" w:cstheme="majorHAnsi"/>
+              </w:rPr>
+              <w:t>1.1</w:t>
+            </w:r>
+          </w:p>
+        </w:tc>
+        <w:tc>
+          <w:tcPr>
+            <w:tcW w:w="1275" w:type="dxa"/>
+          </w:tcPr>
+          <w:p>
+            <w:pPr>
+              <w:cnfStyle w:val="000000100000" w:firstRow="0" w:lastRow="0" w:firstColumn="0" w:lastColumn="0" w:oddVBand="0" w:evenVBand="0" w:oddHBand="1" w:evenHBand="0" w:firstRowFirstColumn="0" w:firstRowLastColumn="0" w:lastRowFirstColumn="0" w:lastRowLastColumn="0"/>
+              <w:rPr>
+                <w:rFonts w:asciiTheme="majorHAnsi" w:hAnsiTheme="majorHAnsi" w:cstheme="majorHAnsi"/>
+              </w:rPr>
+            </w:pPr>
+            <w:r>
+              <w:rPr>
+                <w:rFonts w:asciiTheme="majorHAnsi" w:hAnsiTheme="majorHAnsi" w:cstheme="majorHAnsi"/>
+              </w:rPr>
+              <w:t>25/10/2021</w:t>
+            </w:r>
+          </w:p>
+        </w:tc>
+        <w:tc>
+          <w:tcPr>
+            <w:tcW w:w="3261" w:type="dxa"/>
+          </w:tcPr>
+          <w:p>
+            <w:pPr>
+              <w:cnfStyle w:val="000000100000" w:firstRow="0" w:lastRow="0" w:firstColumn="0" w:lastColumn="0" w:oddVBand="0" w:evenVBand="0" w:oddHBand="1" w:evenHBand="0" w:firstRowFirstColumn="0" w:firstRowLastColumn="0" w:lastRowFirstColumn="0" w:lastRowLastColumn="0"/>
+              <w:rPr>
+                <w:rFonts w:asciiTheme="majorHAnsi" w:hAnsiTheme="majorHAnsi" w:cstheme="majorHAnsi"/>
+              </w:rPr>
+            </w:pPr>
+            <w:r>
+              <w:rPr>
+                <w:rFonts w:asciiTheme="majorHAnsi" w:hAnsiTheme="majorHAnsi" w:cstheme="majorHAnsi"/>
+              </w:rPr>
+              <w:t>Alterações provenientes da homologação com o cliente:</w:t>
+            </w:r>
+          </w:p>
+          <w:p>
+            <w:pPr>
+              <w:cnfStyle w:val="000000100000" w:firstRow="0" w:lastRow="0" w:firstColumn="0" w:lastColumn="0" w:oddVBand="0" w:evenVBand="0" w:oddHBand="1" w:evenHBand="0" w:firstRowFirstColumn="0" w:firstRowLastColumn="0" w:lastRowFirstColumn="0" w:lastRowLastColumn="0"/>
+              <w:rPr>
+                <w:rFonts w:asciiTheme="majorHAnsi" w:hAnsiTheme="majorHAnsi" w:cstheme="majorHAnsi"/>
+              </w:rPr>
+            </w:pPr>
+            <w:r>
+              <w:rPr>
+                <w:rFonts w:asciiTheme="majorHAnsi" w:hAnsiTheme="majorHAnsi" w:cstheme="majorHAnsi"/>
+              </w:rPr>
+              <w:t>Alterado Requisitos:</w:t>
+            </w:r>
+          </w:p>
+          <w:p>
+            <w:pPr>
+              <w:cnfStyle w:val="000000100000" w:firstRow="0" w:lastRow="0" w:firstColumn="0" w:lastColumn="0" w:oddVBand="0" w:evenVBand="0" w:oddHBand="1" w:evenHBand="0" w:firstRowFirstColumn="0" w:firstRowLastColumn="0" w:lastRowFirstColumn="0" w:lastRowLastColumn="0"/>
+              <w:rPr>
+                <w:rFonts w:asciiTheme="majorHAnsi" w:hAnsiTheme="majorHAnsi" w:cstheme="majorHAnsi"/>
+              </w:rPr>
+            </w:pPr>
+            <w:r>
+              <w:rPr>
+                <w:rFonts w:asciiTheme="majorHAnsi" w:hAnsiTheme="majorHAnsi" w:cstheme="majorHAnsi"/>
+              </w:rPr>
+              <w:t>RF02, RF03, RF05 – Excluído fatores que envolvem plantas alimentícias;</w:t>
+            </w:r>
+          </w:p>
+          <w:p>
+            <w:pPr>
+              <w:cnfStyle w:val="000000100000" w:firstRow="0" w:lastRow="0" w:firstColumn="0" w:lastColumn="0" w:oddVBand="0" w:evenVBand="0" w:oddHBand="1" w:evenHBand="0" w:firstRowFirstColumn="0" w:firstRowLastColumn="0" w:lastRowFirstColumn="0" w:lastRowLastColumn="0"/>
+              <w:rPr>
+                <w:rFonts w:asciiTheme="majorHAnsi" w:hAnsiTheme="majorHAnsi" w:cstheme="majorHAnsi"/>
+              </w:rPr>
+            </w:pPr>
+            <w:r>
+              <w:rPr>
+                <w:rFonts w:asciiTheme="majorHAnsi" w:hAnsiTheme="majorHAnsi" w:cstheme="majorHAnsi"/>
+              </w:rPr>
+              <w:t>RF06 – Adicionado referência ao Requisito não funcional relacionado a GPS;</w:t>
+            </w:r>
+          </w:p>
+          <w:p>
+            <w:pPr>
+              <w:cnfStyle w:val="000000100000" w:firstRow="0" w:lastRow="0" w:firstColumn="0" w:lastColumn="0" w:oddVBand="0" w:evenVBand="0" w:oddHBand="1" w:evenHBand="0" w:firstRowFirstColumn="0" w:firstRowLastColumn="0" w:lastRowFirstColumn="0" w:lastRowLastColumn="0"/>
+              <w:rPr>
+                <w:rFonts w:asciiTheme="majorHAnsi" w:hAnsiTheme="majorHAnsi" w:cstheme="majorHAnsi"/>
+              </w:rPr>
+            </w:pPr>
+            <w:r>
+              <w:rPr>
+                <w:rFonts w:asciiTheme="majorHAnsi" w:hAnsiTheme="majorHAnsi" w:cstheme="majorHAnsi"/>
+              </w:rPr>
+              <w:t>RF09 – Excluído;</w:t>
+            </w:r>
+          </w:p>
+          <w:p>
+            <w:pPr>
+              <w:cnfStyle w:val="000000100000" w:firstRow="0" w:lastRow="0" w:firstColumn="0" w:lastColumn="0" w:oddVBand="0" w:evenVBand="0" w:oddHBand="1" w:evenHBand="0" w:firstRowFirstColumn="0" w:firstRowLastColumn="0" w:lastRowFirstColumn="0" w:lastRowLastColumn="0"/>
+              <w:rPr>
+                <w:rFonts w:asciiTheme="majorHAnsi" w:hAnsiTheme="majorHAnsi" w:cstheme="majorHAnsi"/>
+              </w:rPr>
+            </w:pPr>
+            <w:r>
+              <w:rPr>
+                <w:rFonts w:asciiTheme="majorHAnsi" w:hAnsiTheme="majorHAnsi" w:cstheme="majorHAnsi"/>
+              </w:rPr>
+              <w:t>RF11 – Redução de escopo relacionado a pragas;</w:t>
+            </w:r>
+          </w:p>
+          <w:p>
+            <w:pPr>
+              <w:cnfStyle w:val="000000100000" w:firstRow="0" w:lastRow="0" w:firstColumn="0" w:lastColumn="0" w:oddVBand="0" w:evenVBand="0" w:oddHBand="1" w:evenHBand="0" w:firstRowFirstColumn="0" w:firstRowLastColumn="0" w:lastRowFirstColumn="0" w:lastRowLastColumn="0"/>
+              <w:rPr>
+                <w:rFonts w:asciiTheme="majorHAnsi" w:hAnsiTheme="majorHAnsi" w:cstheme="majorHAnsi"/>
+              </w:rPr>
+            </w:pPr>
+            <w:r>
+              <w:rPr>
+                <w:rFonts w:asciiTheme="majorHAnsi" w:hAnsiTheme="majorHAnsi" w:cstheme="majorHAnsi"/>
+              </w:rPr>
+              <w:t>RF13, RF14, RF15 – Excluído;</w:t>
+            </w:r>
+          </w:p>
+          <w:p>
+            <w:pPr>
+              <w:cnfStyle w:val="000000100000" w:firstRow="0" w:lastRow="0" w:firstColumn="0" w:lastColumn="0" w:oddVBand="0" w:evenVBand="0" w:oddHBand="1" w:evenHBand="0" w:firstRowFirstColumn="0" w:firstRowLastColumn="0" w:lastRowFirstColumn="0" w:lastRowLastColumn="0"/>
+              <w:rPr>
+                <w:rFonts w:asciiTheme="majorHAnsi" w:hAnsiTheme="majorHAnsi" w:cstheme="majorHAnsi"/>
+              </w:rPr>
+            </w:pPr>
+            <w:r>
+              <w:rPr>
+                <w:rFonts w:asciiTheme="majorHAnsi" w:hAnsiTheme="majorHAnsi" w:cstheme="majorHAnsi"/>
+              </w:rPr>
+              <w:t>Adicionado Requisitos: RF16, RF17</w:t>
+            </w:r>
+          </w:p>
+          <w:p>
+            <w:pPr>
+              <w:cnfStyle w:val="000000100000" w:firstRow="0" w:lastRow="0" w:firstColumn="0" w:lastColumn="0" w:oddVBand="0" w:evenVBand="0" w:oddHBand="1" w:evenHBand="0" w:firstRowFirstColumn="0" w:firstRowLastColumn="0" w:lastRowFirstColumn="0" w:lastRowLastColumn="0"/>
+              <w:rPr>
+                <w:rFonts w:asciiTheme="majorHAnsi" w:hAnsiTheme="majorHAnsi" w:cstheme="majorHAnsi"/>
+              </w:rPr>
+            </w:pPr>
+          </w:p>
+          <w:p>
+            <w:pPr>
+              <w:cnfStyle w:val="000000100000" w:firstRow="0" w:lastRow="0" w:firstColumn="0" w:lastColumn="0" w:oddVBand="0" w:evenVBand="0" w:oddHBand="1" w:evenHBand="0" w:firstRowFirstColumn="0" w:firstRowLastColumn="0" w:lastRowFirstColumn="0" w:lastRowLastColumn="0"/>
+              <w:rPr>
+                <w:rFonts w:asciiTheme="majorHAnsi" w:hAnsiTheme="majorHAnsi" w:cstheme="majorHAnsi"/>
+              </w:rPr>
+            </w:pPr>
+          </w:p>
+        </w:tc>
+        <w:tc>
+          <w:tcPr>
+            <w:tcW w:w="1271" w:type="dxa"/>
+          </w:tcPr>
+          <w:p>
+            <w:pPr>
+              <w:cnfStyle w:val="000000100000" w:firstRow="0" w:lastRow="0" w:firstColumn="0" w:lastColumn="0" w:oddVBand="0" w:evenVBand="0" w:oddHBand="1" w:evenHBand="0" w:firstRowFirstColumn="0" w:firstRowLastColumn="0" w:lastRowFirstColumn="0" w:lastRowLastColumn="0"/>
+              <w:rPr>
+                <w:rFonts w:asciiTheme="majorHAnsi" w:hAnsiTheme="majorHAnsi" w:cstheme="majorHAnsi"/>
+              </w:rPr>
+            </w:pPr>
+          </w:p>
+        </w:tc>
+        <w:tc>
+          <w:tcPr>
+            <w:tcW w:w="1699" w:type="dxa"/>
+          </w:tcPr>
+          <w:p>
+            <w:pPr>
+              <w:cnfStyle w:val="000000100000" w:firstRow="0" w:lastRow="0" w:firstColumn="0" w:lastColumn="0" w:oddVBand="0" w:evenVBand="0" w:oddHBand="1" w:evenHBand="0" w:firstRowFirstColumn="0" w:firstRowLastColumn="0" w:lastRowFirstColumn="0" w:lastRowLastColumn="0"/>
               <w:rPr>
                 <w:rFonts w:asciiTheme="majorHAnsi" w:hAnsiTheme="majorHAnsi" w:cstheme="majorHAnsi"/>
               </w:rPr>
@@ -493,34 +684,6 @@
         </w:tc>
       </w:tr>
     </w:tbl>
-    <w:p>
-      <w:pPr>
-        <w:rPr>
-          <w:rFonts w:asciiTheme="majorHAnsi" w:hAnsiTheme="majorHAnsi" w:cstheme="majorHAnsi"/>
-          <w:b/>
-          <w:sz w:val="32"/>
-        </w:rPr>
-      </w:pPr>
-      <w:r>
-        <w:rPr>
-          <w:rFonts w:asciiTheme="majorHAnsi" w:hAnsiTheme="majorHAnsi" w:cstheme="majorHAnsi"/>
-        </w:rPr>
-        <w:br w:type="page"/>
-      </w:r>
-    </w:p>
-    <w:p>
-      <w:pPr>
-        <w:pStyle w:val="Ttulo1"/>
-        <w:numPr>
-          <w:ilvl w:val="0"/>
-          <w:numId w:val="0"/>
-        </w:numPr>
-        <w:ind w:left="567"/>
-        <w:rPr>
-          <w:rFonts w:asciiTheme="majorHAnsi" w:hAnsiTheme="majorHAnsi" w:cstheme="majorHAnsi"/>
-        </w:rPr>
-      </w:pPr>
-    </w:p>
     <w:p>
       <w:pPr>
         <w:rPr>
@@ -2832,21 +2995,25 @@
               <w:rPr>
                 <w:rFonts w:asciiTheme="majorHAnsi" w:hAnsiTheme="majorHAnsi" w:cstheme="majorHAnsi"/>
               </w:rPr>
-              <w:t xml:space="preserve">O sistema deve ser capaz de classificar os tipos de plantas em Plantas ornamentais, alimentícias, ornamentais, silvestres e </w:t>
-            </w:r>
-            <w:proofErr w:type="spellStart"/>
-            <w:r>
-              <w:rPr>
-                <w:rFonts w:asciiTheme="majorHAnsi" w:hAnsiTheme="majorHAnsi" w:cstheme="majorHAnsi"/>
-              </w:rPr>
-              <w:t>PANCs</w:t>
-            </w:r>
-            <w:proofErr w:type="spellEnd"/>
-            <w:r>
-              <w:rPr>
-                <w:rFonts w:asciiTheme="majorHAnsi" w:hAnsiTheme="majorHAnsi" w:cstheme="majorHAnsi"/>
-              </w:rPr>
-              <w:t xml:space="preserve"> (plantas alimentícias não convencionais)</w:t>
+              <w:t>O sistema deve ser capaz de classificar os tipos de plantas em Plantas ornamentais</w:t>
+            </w:r>
+            <w:r>
+              <w:rPr>
+                <w:rFonts w:asciiTheme="majorHAnsi" w:hAnsiTheme="majorHAnsi" w:cstheme="majorHAnsi"/>
+              </w:rPr>
+              <w:t xml:space="preserve"> e </w:t>
+            </w:r>
+            <w:r>
+              <w:rPr>
+                <w:rFonts w:asciiTheme="majorHAnsi" w:hAnsiTheme="majorHAnsi" w:cstheme="majorHAnsi"/>
+              </w:rPr>
+              <w:t>silvestres</w:t>
+            </w:r>
+            <w:r>
+              <w:rPr>
+                <w:rFonts w:asciiTheme="majorHAnsi" w:hAnsiTheme="majorHAnsi" w:cstheme="majorHAnsi"/>
+              </w:rPr>
+              <w:t>.</w:t>
             </w:r>
           </w:p>
         </w:tc>
@@ -3096,19 +3263,25 @@
               <w:rPr>
                 <w:rFonts w:asciiTheme="majorHAnsi" w:hAnsiTheme="majorHAnsi" w:cstheme="majorHAnsi"/>
               </w:rPr>
-              <w:t>retornar as plantas cadastradas em cada indicador (</w:t>
-            </w:r>
-            <w:r>
-              <w:rPr>
-                <w:rFonts w:asciiTheme="majorHAnsi" w:hAnsiTheme="majorHAnsi" w:cstheme="majorHAnsi"/>
-              </w:rPr>
-              <w:t>Plantas ornamentais, alimentícias, ornamentais, silvestres e PANC</w:t>
-            </w:r>
-            <w:r>
-              <w:rPr>
-                <w:rFonts w:asciiTheme="majorHAnsi" w:hAnsiTheme="majorHAnsi" w:cstheme="majorHAnsi"/>
-              </w:rPr>
-              <w:t>).</w:t>
+              <w:t>retornar as plantas cadastradas em cada indicador (Plantas ornamentais, ornamentais</w:t>
+            </w:r>
+            <w:r>
+              <w:rPr>
+                <w:rFonts w:asciiTheme="majorHAnsi" w:hAnsiTheme="majorHAnsi" w:cstheme="majorHAnsi"/>
+              </w:rPr>
+              <w:t xml:space="preserve"> e</w:t>
+            </w:r>
+            <w:r>
+              <w:rPr>
+                <w:rFonts w:asciiTheme="majorHAnsi" w:hAnsiTheme="majorHAnsi" w:cstheme="majorHAnsi"/>
+              </w:rPr>
+              <w:t xml:space="preserve"> silvestres</w:t>
+            </w:r>
+            <w:r>
+              <w:rPr>
+                <w:rFonts w:asciiTheme="majorHAnsi" w:hAnsiTheme="majorHAnsi" w:cstheme="majorHAnsi"/>
+              </w:rPr>
+              <w:t>)</w:t>
             </w:r>
           </w:p>
         </w:tc>
@@ -3236,13 +3409,13 @@
               <w:rPr>
                 <w:rFonts w:asciiTheme="majorHAnsi" w:hAnsiTheme="majorHAnsi" w:cstheme="majorHAnsi"/>
               </w:rPr>
-              <w:t xml:space="preserve">consulta da planta selecionada, as informações a respeito do plantio, cuidado, preparo, colheita, </w:t>
-            </w:r>
-            <w:r>
-              <w:rPr>
-                <w:rFonts w:asciiTheme="majorHAnsi" w:hAnsiTheme="majorHAnsi" w:cstheme="majorHAnsi"/>
-              </w:rPr>
-              <w:t>cotação agrícola.</w:t>
+              <w:t>consulta da planta selecionada, as informações a respeito do plantio, cuidado</w:t>
+            </w:r>
+            <w:r>
+              <w:rPr>
+                <w:rFonts w:asciiTheme="majorHAnsi" w:hAnsiTheme="majorHAnsi" w:cstheme="majorHAnsi"/>
+              </w:rPr>
+              <w:t>;</w:t>
             </w:r>
           </w:p>
         </w:tc>
@@ -3370,7 +3543,7 @@
               <w:rPr>
                 <w:rFonts w:asciiTheme="majorHAnsi" w:hAnsiTheme="majorHAnsi" w:cstheme="majorHAnsi"/>
               </w:rPr>
-              <w:t>.</w:t>
+              <w:t xml:space="preserve"> filtrando como informação inicial a localização do usuário.</w:t>
             </w:r>
           </w:p>
         </w:tc>
@@ -3492,13 +3665,7 @@
               <w:rPr>
                 <w:rFonts w:asciiTheme="majorHAnsi" w:hAnsiTheme="majorHAnsi" w:cstheme="majorHAnsi"/>
               </w:rPr>
-              <w:t>O sistema deve no setor de plantio, informar</w:t>
-            </w:r>
-            <w:r>
-              <w:rPr>
-                <w:rFonts w:asciiTheme="majorHAnsi" w:hAnsiTheme="majorHAnsi" w:cstheme="majorHAnsi"/>
-              </w:rPr>
-              <w:t xml:space="preserve"> a lua indicada.</w:t>
+              <w:t>O sistema deve no setor de plantio, informar a lua indicada.</w:t>
             </w:r>
           </w:p>
         </w:tc>
@@ -3620,13 +3787,7 @@
               <w:rPr>
                 <w:rFonts w:asciiTheme="majorHAnsi" w:hAnsiTheme="majorHAnsi" w:cstheme="majorHAnsi"/>
               </w:rPr>
-              <w:t>O sistema deve no setor de plantio, informar</w:t>
-            </w:r>
-            <w:r>
-              <w:rPr>
-                <w:rFonts w:asciiTheme="majorHAnsi" w:hAnsiTheme="majorHAnsi" w:cstheme="majorHAnsi"/>
-              </w:rPr>
-              <w:t xml:space="preserve"> a profundidade do solo, espaçamento entre as plantas e preparo do solo.</w:t>
+              <w:t>O sistema deve no setor de plantio, informar a profundidade do solo, espaçamento entre as plantas e preparo do solo.</w:t>
             </w:r>
           </w:p>
         </w:tc>
@@ -3718,11 +3879,13 @@
               <w:jc w:val="center"/>
               <w:rPr>
                 <w:rFonts w:asciiTheme="majorHAnsi" w:hAnsiTheme="majorHAnsi" w:cstheme="majorHAnsi"/>
-              </w:rPr>
-            </w:pPr>
-            <w:r>
-              <w:rPr>
-                <w:rFonts w:asciiTheme="majorHAnsi" w:hAnsiTheme="majorHAnsi" w:cstheme="majorHAnsi"/>
+                <w:strike/>
+              </w:rPr>
+            </w:pPr>
+            <w:r>
+              <w:rPr>
+                <w:rFonts w:asciiTheme="majorHAnsi" w:hAnsiTheme="majorHAnsi" w:cstheme="majorHAnsi"/>
+                <w:strike/>
               </w:rPr>
               <w:t>RF09</w:t>
             </w:r>
@@ -3742,31 +3905,15 @@
               <w:cnfStyle w:val="000000000000" w:firstRow="0" w:lastRow="0" w:firstColumn="0" w:lastColumn="0" w:oddVBand="0" w:evenVBand="0" w:oddHBand="0" w:evenHBand="0" w:firstRowFirstColumn="0" w:firstRowLastColumn="0" w:lastRowFirstColumn="0" w:lastRowLastColumn="0"/>
               <w:rPr>
                 <w:rFonts w:asciiTheme="majorHAnsi" w:hAnsiTheme="majorHAnsi" w:cstheme="majorHAnsi"/>
-              </w:rPr>
-            </w:pPr>
-            <w:r>
-              <w:rPr>
-                <w:rFonts w:asciiTheme="majorHAnsi" w:hAnsiTheme="majorHAnsi" w:cstheme="majorHAnsi"/>
-              </w:rPr>
-              <w:t xml:space="preserve">O sistema deve no setor de </w:t>
-            </w:r>
-            <w:r>
-              <w:rPr>
-                <w:rFonts w:asciiTheme="majorHAnsi" w:hAnsiTheme="majorHAnsi" w:cstheme="majorHAnsi"/>
-              </w:rPr>
-              <w:t>cuidado</w:t>
-            </w:r>
-            <w:r>
-              <w:rPr>
-                <w:rFonts w:asciiTheme="majorHAnsi" w:hAnsiTheme="majorHAnsi" w:cstheme="majorHAnsi"/>
-              </w:rPr>
-              <w:t>, informar</w:t>
-            </w:r>
-            <w:r>
-              <w:rPr>
-                <w:rFonts w:asciiTheme="majorHAnsi" w:hAnsiTheme="majorHAnsi" w:cstheme="majorHAnsi"/>
-              </w:rPr>
-              <w:t xml:space="preserve"> o período de preparo do solo para o plantio.</w:t>
+                <w:strike/>
+              </w:rPr>
+            </w:pPr>
+            <w:r>
+              <w:rPr>
+                <w:rFonts w:asciiTheme="majorHAnsi" w:hAnsiTheme="majorHAnsi" w:cstheme="majorHAnsi"/>
+                <w:strike/>
+              </w:rPr>
+              <w:t>O sistema deve no setor de cuidado, informar o período de preparo do solo para o plantio.</w:t>
             </w:r>
           </w:p>
         </w:tc>
@@ -3784,11 +3931,13 @@
               <w:cnfStyle w:val="000000000000" w:firstRow="0" w:lastRow="0" w:firstColumn="0" w:lastColumn="0" w:oddVBand="0" w:evenVBand="0" w:oddHBand="0" w:evenHBand="0" w:firstRowFirstColumn="0" w:firstRowLastColumn="0" w:lastRowFirstColumn="0" w:lastRowLastColumn="0"/>
               <w:rPr>
                 <w:rFonts w:asciiTheme="majorHAnsi" w:hAnsiTheme="majorHAnsi" w:cstheme="majorHAnsi"/>
-              </w:rPr>
-            </w:pPr>
-            <w:r>
-              <w:rPr>
-                <w:rFonts w:asciiTheme="majorHAnsi" w:hAnsiTheme="majorHAnsi" w:cstheme="majorHAnsi"/>
+                <w:strike/>
+              </w:rPr>
+            </w:pPr>
+            <w:r>
+              <w:rPr>
+                <w:rFonts w:asciiTheme="majorHAnsi" w:hAnsiTheme="majorHAnsi" w:cstheme="majorHAnsi"/>
+                <w:strike/>
               </w:rPr>
               <w:t>1.0</w:t>
             </w:r>
@@ -3808,11 +3957,13 @@
               <w:cnfStyle w:val="000000000000" w:firstRow="0" w:lastRow="0" w:firstColumn="0" w:lastColumn="0" w:oddVBand="0" w:evenVBand="0" w:oddHBand="0" w:evenHBand="0" w:firstRowFirstColumn="0" w:firstRowLastColumn="0" w:lastRowFirstColumn="0" w:lastRowLastColumn="0"/>
               <w:rPr>
                 <w:rFonts w:asciiTheme="majorHAnsi" w:hAnsiTheme="majorHAnsi" w:cstheme="majorHAnsi"/>
-              </w:rPr>
-            </w:pPr>
-            <w:r>
-              <w:rPr>
-                <w:rFonts w:asciiTheme="majorHAnsi" w:hAnsiTheme="majorHAnsi" w:cstheme="majorHAnsi"/>
+                <w:strike/>
+              </w:rPr>
+            </w:pPr>
+            <w:r>
+              <w:rPr>
+                <w:rFonts w:asciiTheme="majorHAnsi" w:hAnsiTheme="majorHAnsi" w:cstheme="majorHAnsi"/>
+                <w:strike/>
               </w:rPr>
               <w:t>23/10/2021</w:t>
             </w:r>
@@ -3838,7 +3989,7 @@
               <w:rPr>
                 <w:rFonts w:asciiTheme="majorHAnsi" w:hAnsiTheme="majorHAnsi" w:cstheme="majorHAnsi"/>
               </w:rPr>
-              <w:t>Em Análise</w:t>
+              <w:t>Excluído</w:t>
             </w:r>
           </w:p>
         </w:tc>
@@ -3888,13 +4039,7 @@
               <w:rPr>
                 <w:rFonts w:asciiTheme="majorHAnsi" w:hAnsiTheme="majorHAnsi" w:cstheme="majorHAnsi"/>
               </w:rPr>
-              <w:t>O sistema deve no setor de cuidado, informar</w:t>
-            </w:r>
-            <w:r>
-              <w:rPr>
-                <w:rFonts w:asciiTheme="majorHAnsi" w:hAnsiTheme="majorHAnsi" w:cstheme="majorHAnsi"/>
-              </w:rPr>
-              <w:t xml:space="preserve"> os períodos de adubagem</w:t>
+              <w:t>O sistema deve no setor de cuidado, informar os períodos de adubagem</w:t>
             </w:r>
           </w:p>
         </w:tc>
@@ -4016,13 +4161,31 @@
               <w:rPr>
                 <w:rFonts w:asciiTheme="majorHAnsi" w:hAnsiTheme="majorHAnsi" w:cstheme="majorHAnsi"/>
               </w:rPr>
-              <w:t xml:space="preserve">O sistema deve no setor de cuidado, </w:t>
-            </w:r>
-            <w:r>
-              <w:rPr>
-                <w:rFonts w:asciiTheme="majorHAnsi" w:hAnsiTheme="majorHAnsi" w:cstheme="majorHAnsi"/>
-              </w:rPr>
-              <w:t>apresentar uma indicação visual de doenças e pragas bem como o produto para a sua prevenção.</w:t>
+              <w:t xml:space="preserve">O sistema deve no setor de cuidado, apresentar uma indicação visual </w:t>
+            </w:r>
+            <w:r>
+              <w:rPr>
+                <w:rFonts w:asciiTheme="majorHAnsi" w:hAnsiTheme="majorHAnsi" w:cstheme="majorHAnsi"/>
+              </w:rPr>
+              <w:t>das principais</w:t>
+            </w:r>
+            <w:r>
+              <w:rPr>
+                <w:rFonts w:asciiTheme="majorHAnsi" w:hAnsiTheme="majorHAnsi" w:cstheme="majorHAnsi"/>
+              </w:rPr>
+              <w:t xml:space="preserve"> doenças e pragas</w:t>
+            </w:r>
+            <w:r>
+              <w:rPr>
+                <w:rFonts w:asciiTheme="majorHAnsi" w:hAnsiTheme="majorHAnsi" w:cstheme="majorHAnsi"/>
+              </w:rPr>
+              <w:t xml:space="preserve"> relacionadas a planta</w:t>
+            </w:r>
+            <w:r>
+              <w:rPr>
+                <w:rFonts w:asciiTheme="majorHAnsi" w:hAnsiTheme="majorHAnsi" w:cstheme="majorHAnsi"/>
+              </w:rPr>
+              <w:t xml:space="preserve"> bem como o produto para a sua prevenção.</w:t>
             </w:r>
           </w:p>
         </w:tc>
@@ -4144,13 +4307,7 @@
               <w:rPr>
                 <w:rFonts w:asciiTheme="majorHAnsi" w:hAnsiTheme="majorHAnsi" w:cstheme="majorHAnsi"/>
               </w:rPr>
-              <w:t>O sistema deve no setor de cuidado, in</w:t>
-            </w:r>
-            <w:r>
-              <w:rPr>
-                <w:rFonts w:asciiTheme="majorHAnsi" w:hAnsiTheme="majorHAnsi" w:cstheme="majorHAnsi"/>
-              </w:rPr>
-              <w:t>formar as boas práticas e orientações de manejo.</w:t>
+              <w:t>O sistema deve no setor de cuidado, informar as boas práticas e orientações de manejo.</w:t>
             </w:r>
           </w:p>
         </w:tc>
@@ -4242,11 +4399,13 @@
               <w:jc w:val="center"/>
               <w:rPr>
                 <w:rFonts w:asciiTheme="majorHAnsi" w:hAnsiTheme="majorHAnsi" w:cstheme="majorHAnsi"/>
-              </w:rPr>
-            </w:pPr>
-            <w:r>
-              <w:rPr>
-                <w:rFonts w:asciiTheme="majorHAnsi" w:hAnsiTheme="majorHAnsi" w:cstheme="majorHAnsi"/>
+                <w:strike/>
+              </w:rPr>
+            </w:pPr>
+            <w:r>
+              <w:rPr>
+                <w:rFonts w:asciiTheme="majorHAnsi" w:hAnsiTheme="majorHAnsi" w:cstheme="majorHAnsi"/>
+                <w:strike/>
               </w:rPr>
               <w:t>RF13</w:t>
             </w:r>
@@ -4266,35 +4425,20 @@
               <w:cnfStyle w:val="000000000000" w:firstRow="0" w:lastRow="0" w:firstColumn="0" w:lastColumn="0" w:oddVBand="0" w:evenVBand="0" w:oddHBand="0" w:evenHBand="0" w:firstRowFirstColumn="0" w:firstRowLastColumn="0" w:lastRowFirstColumn="0" w:lastRowLastColumn="0"/>
               <w:rPr>
                 <w:rFonts w:asciiTheme="majorHAnsi" w:hAnsiTheme="majorHAnsi" w:cstheme="majorHAnsi"/>
-              </w:rPr>
-            </w:pPr>
-            <w:r>
-              <w:rPr>
-                <w:rFonts w:asciiTheme="majorHAnsi" w:hAnsiTheme="majorHAnsi" w:cstheme="majorHAnsi"/>
-              </w:rPr>
-              <w:t xml:space="preserve">O sistema deve no setor de </w:t>
-            </w:r>
-            <w:r>
-              <w:rPr>
-                <w:rFonts w:asciiTheme="majorHAnsi" w:hAnsiTheme="majorHAnsi" w:cstheme="majorHAnsi"/>
-              </w:rPr>
-              <w:t>preparo</w:t>
-            </w:r>
-            <w:r>
-              <w:rPr>
-                <w:rFonts w:asciiTheme="majorHAnsi" w:hAnsiTheme="majorHAnsi" w:cstheme="majorHAnsi"/>
-              </w:rPr>
-              <w:t>, informar</w:t>
-            </w:r>
-            <w:r>
-              <w:rPr>
-                <w:rFonts w:asciiTheme="majorHAnsi" w:hAnsiTheme="majorHAnsi" w:cstheme="majorHAnsi"/>
-              </w:rPr>
-              <w:t xml:space="preserve"> maneiras de preparo de alimento</w:t>
-            </w:r>
-            <w:r>
-              <w:rPr>
-                <w:rFonts w:asciiTheme="majorHAnsi" w:hAnsiTheme="majorHAnsi" w:cstheme="majorHAnsi"/>
+                <w:strike/>
+              </w:rPr>
+            </w:pPr>
+            <w:r>
+              <w:rPr>
+                <w:rFonts w:asciiTheme="majorHAnsi" w:hAnsiTheme="majorHAnsi" w:cstheme="majorHAnsi"/>
+                <w:strike/>
+              </w:rPr>
+              <w:t>O sistema deve no setor de preparo, informar maneiras de preparo de alimento</w:t>
+            </w:r>
+            <w:r>
+              <w:rPr>
+                <w:rFonts w:asciiTheme="majorHAnsi" w:hAnsiTheme="majorHAnsi" w:cstheme="majorHAnsi"/>
+                <w:strike/>
               </w:rPr>
               <w:t xml:space="preserve"> (Receitas)</w:t>
             </w:r>
@@ -4314,11 +4458,13 @@
               <w:cnfStyle w:val="000000000000" w:firstRow="0" w:lastRow="0" w:firstColumn="0" w:lastColumn="0" w:oddVBand="0" w:evenVBand="0" w:oddHBand="0" w:evenHBand="0" w:firstRowFirstColumn="0" w:firstRowLastColumn="0" w:lastRowFirstColumn="0" w:lastRowLastColumn="0"/>
               <w:rPr>
                 <w:rFonts w:asciiTheme="majorHAnsi" w:hAnsiTheme="majorHAnsi" w:cstheme="majorHAnsi"/>
-              </w:rPr>
-            </w:pPr>
-            <w:r>
-              <w:rPr>
-                <w:rFonts w:asciiTheme="majorHAnsi" w:hAnsiTheme="majorHAnsi" w:cstheme="majorHAnsi"/>
+                <w:strike/>
+              </w:rPr>
+            </w:pPr>
+            <w:r>
+              <w:rPr>
+                <w:rFonts w:asciiTheme="majorHAnsi" w:hAnsiTheme="majorHAnsi" w:cstheme="majorHAnsi"/>
+                <w:strike/>
               </w:rPr>
               <w:t>1.0</w:t>
             </w:r>
@@ -4338,11 +4484,13 @@
               <w:cnfStyle w:val="000000000000" w:firstRow="0" w:lastRow="0" w:firstColumn="0" w:lastColumn="0" w:oddVBand="0" w:evenVBand="0" w:oddHBand="0" w:evenHBand="0" w:firstRowFirstColumn="0" w:firstRowLastColumn="0" w:lastRowFirstColumn="0" w:lastRowLastColumn="0"/>
               <w:rPr>
                 <w:rFonts w:asciiTheme="majorHAnsi" w:hAnsiTheme="majorHAnsi" w:cstheme="majorHAnsi"/>
-              </w:rPr>
-            </w:pPr>
-            <w:r>
-              <w:rPr>
-                <w:rFonts w:asciiTheme="majorHAnsi" w:hAnsiTheme="majorHAnsi" w:cstheme="majorHAnsi"/>
+                <w:strike/>
+              </w:rPr>
+            </w:pPr>
+            <w:r>
+              <w:rPr>
+                <w:rFonts w:asciiTheme="majorHAnsi" w:hAnsiTheme="majorHAnsi" w:cstheme="majorHAnsi"/>
+                <w:strike/>
               </w:rPr>
               <w:t>23/10/2021</w:t>
             </w:r>
@@ -4368,7 +4516,7 @@
               <w:rPr>
                 <w:rFonts w:asciiTheme="majorHAnsi" w:hAnsiTheme="majorHAnsi" w:cstheme="majorHAnsi"/>
               </w:rPr>
-              <w:t>Em Análise</w:t>
+              <w:t>Excluído</w:t>
             </w:r>
           </w:p>
         </w:tc>
@@ -4388,11 +4536,13 @@
               <w:jc w:val="center"/>
               <w:rPr>
                 <w:rFonts w:asciiTheme="majorHAnsi" w:hAnsiTheme="majorHAnsi" w:cstheme="majorHAnsi"/>
-              </w:rPr>
-            </w:pPr>
-            <w:r>
-              <w:rPr>
-                <w:rFonts w:asciiTheme="majorHAnsi" w:hAnsiTheme="majorHAnsi" w:cstheme="majorHAnsi"/>
+                <w:strike/>
+              </w:rPr>
+            </w:pPr>
+            <w:r>
+              <w:rPr>
+                <w:rFonts w:asciiTheme="majorHAnsi" w:hAnsiTheme="majorHAnsi" w:cstheme="majorHAnsi"/>
+                <w:strike/>
               </w:rPr>
               <w:t>RF14</w:t>
             </w:r>
@@ -4412,19 +4562,15 @@
               <w:cnfStyle w:val="000000000000" w:firstRow="0" w:lastRow="0" w:firstColumn="0" w:lastColumn="0" w:oddVBand="0" w:evenVBand="0" w:oddHBand="0" w:evenHBand="0" w:firstRowFirstColumn="0" w:firstRowLastColumn="0" w:lastRowFirstColumn="0" w:lastRowLastColumn="0"/>
               <w:rPr>
                 <w:rFonts w:asciiTheme="majorHAnsi" w:hAnsiTheme="majorHAnsi" w:cstheme="majorHAnsi"/>
-              </w:rPr>
-            </w:pPr>
-            <w:r>
-              <w:rPr>
-                <w:rFonts w:asciiTheme="majorHAnsi" w:hAnsiTheme="majorHAnsi" w:cstheme="majorHAnsi"/>
-              </w:rPr>
-              <w:t>O sistema deve</w:t>
-            </w:r>
-            <w:r>
-              <w:rPr>
-                <w:rFonts w:asciiTheme="majorHAnsi" w:hAnsiTheme="majorHAnsi" w:cstheme="majorHAnsi"/>
-              </w:rPr>
-              <w:t>, quanto a colheita, permitir a consulta do tempo aproximado de colheita, e sugestões de conservação e armazenamento.</w:t>
+                <w:strike/>
+              </w:rPr>
+            </w:pPr>
+            <w:r>
+              <w:rPr>
+                <w:rFonts w:asciiTheme="majorHAnsi" w:hAnsiTheme="majorHAnsi" w:cstheme="majorHAnsi"/>
+                <w:strike/>
+              </w:rPr>
+              <w:t>O sistema deve, quanto a colheita, permitir a consulta do tempo aproximado de colheita, e sugestões de conservação e armazenamento.</w:t>
             </w:r>
           </w:p>
         </w:tc>
@@ -4442,11 +4588,13 @@
               <w:cnfStyle w:val="000000000000" w:firstRow="0" w:lastRow="0" w:firstColumn="0" w:lastColumn="0" w:oddVBand="0" w:evenVBand="0" w:oddHBand="0" w:evenHBand="0" w:firstRowFirstColumn="0" w:firstRowLastColumn="0" w:lastRowFirstColumn="0" w:lastRowLastColumn="0"/>
               <w:rPr>
                 <w:rFonts w:asciiTheme="majorHAnsi" w:hAnsiTheme="majorHAnsi" w:cstheme="majorHAnsi"/>
-              </w:rPr>
-            </w:pPr>
-            <w:r>
-              <w:rPr>
-                <w:rFonts w:asciiTheme="majorHAnsi" w:hAnsiTheme="majorHAnsi" w:cstheme="majorHAnsi"/>
+                <w:strike/>
+              </w:rPr>
+            </w:pPr>
+            <w:r>
+              <w:rPr>
+                <w:rFonts w:asciiTheme="majorHAnsi" w:hAnsiTheme="majorHAnsi" w:cstheme="majorHAnsi"/>
+                <w:strike/>
               </w:rPr>
               <w:t>1.0</w:t>
             </w:r>
@@ -4466,11 +4614,13 @@
               <w:cnfStyle w:val="000000000000" w:firstRow="0" w:lastRow="0" w:firstColumn="0" w:lastColumn="0" w:oddVBand="0" w:evenVBand="0" w:oddHBand="0" w:evenHBand="0" w:firstRowFirstColumn="0" w:firstRowLastColumn="0" w:lastRowFirstColumn="0" w:lastRowLastColumn="0"/>
               <w:rPr>
                 <w:rFonts w:asciiTheme="majorHAnsi" w:hAnsiTheme="majorHAnsi" w:cstheme="majorHAnsi"/>
-              </w:rPr>
-            </w:pPr>
-            <w:r>
-              <w:rPr>
-                <w:rFonts w:asciiTheme="majorHAnsi" w:hAnsiTheme="majorHAnsi" w:cstheme="majorHAnsi"/>
+                <w:strike/>
+              </w:rPr>
+            </w:pPr>
+            <w:r>
+              <w:rPr>
+                <w:rFonts w:asciiTheme="majorHAnsi" w:hAnsiTheme="majorHAnsi" w:cstheme="majorHAnsi"/>
+                <w:strike/>
               </w:rPr>
               <w:t>23/10/2021</w:t>
             </w:r>
@@ -4496,7 +4646,7 @@
               <w:rPr>
                 <w:rFonts w:asciiTheme="majorHAnsi" w:hAnsiTheme="majorHAnsi" w:cstheme="majorHAnsi"/>
               </w:rPr>
-              <w:t>Em Análise</w:t>
+              <w:t>Excluído</w:t>
             </w:r>
           </w:p>
         </w:tc>
@@ -4516,11 +4666,13 @@
               <w:jc w:val="center"/>
               <w:rPr>
                 <w:rFonts w:asciiTheme="majorHAnsi" w:hAnsiTheme="majorHAnsi" w:cstheme="majorHAnsi"/>
-              </w:rPr>
-            </w:pPr>
-            <w:r>
-              <w:rPr>
-                <w:rFonts w:asciiTheme="majorHAnsi" w:hAnsiTheme="majorHAnsi" w:cstheme="majorHAnsi"/>
+                <w:strike/>
+              </w:rPr>
+            </w:pPr>
+            <w:r>
+              <w:rPr>
+                <w:rFonts w:asciiTheme="majorHAnsi" w:hAnsiTheme="majorHAnsi" w:cstheme="majorHAnsi"/>
+                <w:strike/>
               </w:rPr>
               <w:t>RF15</w:t>
             </w:r>
@@ -4540,11 +4692,13 @@
               <w:cnfStyle w:val="000000000000" w:firstRow="0" w:lastRow="0" w:firstColumn="0" w:lastColumn="0" w:oddVBand="0" w:evenVBand="0" w:oddHBand="0" w:evenHBand="0" w:firstRowFirstColumn="0" w:firstRowLastColumn="0" w:lastRowFirstColumn="0" w:lastRowLastColumn="0"/>
               <w:rPr>
                 <w:rFonts w:asciiTheme="majorHAnsi" w:hAnsiTheme="majorHAnsi" w:cstheme="majorHAnsi"/>
-              </w:rPr>
-            </w:pPr>
-            <w:r>
-              <w:rPr>
-                <w:rFonts w:asciiTheme="majorHAnsi" w:hAnsiTheme="majorHAnsi" w:cstheme="majorHAnsi"/>
+                <w:strike/>
+              </w:rPr>
+            </w:pPr>
+            <w:r>
+              <w:rPr>
+                <w:rFonts w:asciiTheme="majorHAnsi" w:hAnsiTheme="majorHAnsi" w:cstheme="majorHAnsi"/>
+                <w:strike/>
               </w:rPr>
               <w:t>O sistema deve permitir a consulta de cotação de uma planta selecionada.</w:t>
             </w:r>
@@ -4564,11 +4718,13 @@
               <w:cnfStyle w:val="000000000000" w:firstRow="0" w:lastRow="0" w:firstColumn="0" w:lastColumn="0" w:oddVBand="0" w:evenVBand="0" w:oddHBand="0" w:evenHBand="0" w:firstRowFirstColumn="0" w:firstRowLastColumn="0" w:lastRowFirstColumn="0" w:lastRowLastColumn="0"/>
               <w:rPr>
                 <w:rFonts w:asciiTheme="majorHAnsi" w:hAnsiTheme="majorHAnsi" w:cstheme="majorHAnsi"/>
-              </w:rPr>
-            </w:pPr>
-            <w:r>
-              <w:rPr>
-                <w:rFonts w:asciiTheme="majorHAnsi" w:hAnsiTheme="majorHAnsi" w:cstheme="majorHAnsi"/>
+                <w:strike/>
+              </w:rPr>
+            </w:pPr>
+            <w:r>
+              <w:rPr>
+                <w:rFonts w:asciiTheme="majorHAnsi" w:hAnsiTheme="majorHAnsi" w:cstheme="majorHAnsi"/>
+                <w:strike/>
               </w:rPr>
               <w:t>1.0</w:t>
             </w:r>
@@ -4588,11 +4744,13 @@
               <w:cnfStyle w:val="000000000000" w:firstRow="0" w:lastRow="0" w:firstColumn="0" w:lastColumn="0" w:oddVBand="0" w:evenVBand="0" w:oddHBand="0" w:evenHBand="0" w:firstRowFirstColumn="0" w:firstRowLastColumn="0" w:lastRowFirstColumn="0" w:lastRowLastColumn="0"/>
               <w:rPr>
                 <w:rFonts w:asciiTheme="majorHAnsi" w:hAnsiTheme="majorHAnsi" w:cstheme="majorHAnsi"/>
-              </w:rPr>
-            </w:pPr>
-            <w:r>
-              <w:rPr>
-                <w:rFonts w:asciiTheme="majorHAnsi" w:hAnsiTheme="majorHAnsi" w:cstheme="majorHAnsi"/>
+                <w:strike/>
+              </w:rPr>
+            </w:pPr>
+            <w:r>
+              <w:rPr>
+                <w:rFonts w:asciiTheme="majorHAnsi" w:hAnsiTheme="majorHAnsi" w:cstheme="majorHAnsi"/>
+                <w:strike/>
               </w:rPr>
               <w:t>23/10/2021</w:t>
             </w:r>
@@ -4618,7 +4776,7 @@
               <w:rPr>
                 <w:rFonts w:asciiTheme="majorHAnsi" w:hAnsiTheme="majorHAnsi" w:cstheme="majorHAnsi"/>
               </w:rPr>
-              <w:t>Em Análise</w:t>
+              <w:t>Excluído</w:t>
             </w:r>
           </w:p>
         </w:tc>
@@ -4640,6 +4798,12 @@
                 <w:rFonts w:asciiTheme="majorHAnsi" w:hAnsiTheme="majorHAnsi" w:cstheme="majorHAnsi"/>
               </w:rPr>
             </w:pPr>
+            <w:r>
+              <w:rPr>
+                <w:rFonts w:asciiTheme="majorHAnsi" w:hAnsiTheme="majorHAnsi" w:cstheme="majorHAnsi"/>
+              </w:rPr>
+              <w:t>RF16</w:t>
+            </w:r>
           </w:p>
         </w:tc>
         <w:tc>
@@ -4658,6 +4822,12 @@
                 <w:rFonts w:asciiTheme="majorHAnsi" w:hAnsiTheme="majorHAnsi" w:cstheme="majorHAnsi"/>
               </w:rPr>
             </w:pPr>
+            <w:r>
+              <w:rPr>
+                <w:rFonts w:asciiTheme="majorHAnsi" w:hAnsiTheme="majorHAnsi" w:cstheme="majorHAnsi"/>
+              </w:rPr>
+              <w:t>O sistema deve mostrar o preço da planta disponível no viveiro.</w:t>
+            </w:r>
           </w:p>
         </w:tc>
         <w:tc>
@@ -4676,6 +4846,12 @@
                 <w:rFonts w:asciiTheme="majorHAnsi" w:hAnsiTheme="majorHAnsi" w:cstheme="majorHAnsi"/>
               </w:rPr>
             </w:pPr>
+            <w:r>
+              <w:rPr>
+                <w:rFonts w:asciiTheme="majorHAnsi" w:hAnsiTheme="majorHAnsi" w:cstheme="majorHAnsi"/>
+              </w:rPr>
+              <w:t>1.1</w:t>
+            </w:r>
           </w:p>
         </w:tc>
         <w:tc>
@@ -4694,6 +4870,12 @@
                 <w:rFonts w:asciiTheme="majorHAnsi" w:hAnsiTheme="majorHAnsi" w:cstheme="majorHAnsi"/>
               </w:rPr>
             </w:pPr>
+            <w:r>
+              <w:rPr>
+                <w:rFonts w:asciiTheme="majorHAnsi" w:hAnsiTheme="majorHAnsi" w:cstheme="majorHAnsi"/>
+              </w:rPr>
+              <w:t>25/10/2021</w:t>
+            </w:r>
           </w:p>
         </w:tc>
         <w:tc>
@@ -4712,6 +4894,134 @@
                 <w:rFonts w:asciiTheme="majorHAnsi" w:hAnsiTheme="majorHAnsi" w:cstheme="majorHAnsi"/>
               </w:rPr>
             </w:pPr>
+            <w:r>
+              <w:rPr>
+                <w:rFonts w:asciiTheme="majorHAnsi" w:hAnsiTheme="majorHAnsi" w:cstheme="majorHAnsi"/>
+              </w:rPr>
+              <w:t>Em análise</w:t>
+            </w:r>
+          </w:p>
+        </w:tc>
+      </w:tr>
+      <w:tr>
+        <w:tc>
+          <w:tcPr>
+            <w:cnfStyle w:val="001000000000" w:firstRow="0" w:lastRow="0" w:firstColumn="1" w:lastColumn="0" w:oddVBand="0" w:evenVBand="0" w:oddHBand="0" w:evenHBand="0" w:firstRowFirstColumn="0" w:firstRowLastColumn="0" w:lastRowFirstColumn="0" w:lastRowLastColumn="0"/>
+            <w:tcW w:w="993" w:type="dxa"/>
+            <w:vAlign w:val="center"/>
+          </w:tcPr>
+          <w:p>
+            <w:pPr>
+              <w:pStyle w:val="PargrafodaLista"/>
+              <w:spacing w:line="240" w:lineRule="auto"/>
+              <w:ind w:firstLine="0"/>
+              <w:jc w:val="center"/>
+              <w:rPr>
+                <w:rFonts w:asciiTheme="majorHAnsi" w:hAnsiTheme="majorHAnsi" w:cstheme="majorHAnsi"/>
+              </w:rPr>
+            </w:pPr>
+            <w:r>
+              <w:rPr>
+                <w:rFonts w:asciiTheme="majorHAnsi" w:hAnsiTheme="majorHAnsi" w:cstheme="majorHAnsi"/>
+              </w:rPr>
+              <w:t>RF17</w:t>
+            </w:r>
+          </w:p>
+        </w:tc>
+        <w:tc>
+          <w:tcPr>
+            <w:tcW w:w="5953" w:type="dxa"/>
+            <w:vAlign w:val="center"/>
+          </w:tcPr>
+          <w:p>
+            <w:pPr>
+              <w:pStyle w:val="PargrafodaLista"/>
+              <w:spacing w:line="240" w:lineRule="auto"/>
+              <w:ind w:firstLine="0"/>
+              <w:jc w:val="left"/>
+              <w:cnfStyle w:val="000000000000" w:firstRow="0" w:lastRow="0" w:firstColumn="0" w:lastColumn="0" w:oddVBand="0" w:evenVBand="0" w:oddHBand="0" w:evenHBand="0" w:firstRowFirstColumn="0" w:firstRowLastColumn="0" w:lastRowFirstColumn="0" w:lastRowLastColumn="0"/>
+              <w:rPr>
+                <w:rFonts w:asciiTheme="majorHAnsi" w:hAnsiTheme="majorHAnsi" w:cstheme="majorHAnsi"/>
+              </w:rPr>
+            </w:pPr>
+            <w:r>
+              <w:rPr>
+                <w:rFonts w:asciiTheme="majorHAnsi" w:hAnsiTheme="majorHAnsi" w:cstheme="majorHAnsi"/>
+              </w:rPr>
+              <w:t>O sistema deve mostrar se uma planta existe no estoque.</w:t>
+            </w:r>
+          </w:p>
+        </w:tc>
+        <w:tc>
+          <w:tcPr>
+            <w:tcW w:w="851" w:type="dxa"/>
+            <w:vAlign w:val="center"/>
+          </w:tcPr>
+          <w:p>
+            <w:pPr>
+              <w:pStyle w:val="PargrafodaLista"/>
+              <w:spacing w:line="240" w:lineRule="auto"/>
+              <w:ind w:firstLine="0"/>
+              <w:jc w:val="center"/>
+              <w:cnfStyle w:val="000000000000" w:firstRow="0" w:lastRow="0" w:firstColumn="0" w:lastColumn="0" w:oddVBand="0" w:evenVBand="0" w:oddHBand="0" w:evenHBand="0" w:firstRowFirstColumn="0" w:firstRowLastColumn="0" w:lastRowFirstColumn="0" w:lastRowLastColumn="0"/>
+              <w:rPr>
+                <w:rFonts w:asciiTheme="majorHAnsi" w:hAnsiTheme="majorHAnsi" w:cstheme="majorHAnsi"/>
+              </w:rPr>
+            </w:pPr>
+            <w:r>
+              <w:rPr>
+                <w:rFonts w:asciiTheme="majorHAnsi" w:hAnsiTheme="majorHAnsi" w:cstheme="majorHAnsi"/>
+              </w:rPr>
+              <w:t>1.1</w:t>
+            </w:r>
+          </w:p>
+        </w:tc>
+        <w:tc>
+          <w:tcPr>
+            <w:tcW w:w="1275" w:type="dxa"/>
+            <w:vAlign w:val="center"/>
+          </w:tcPr>
+          <w:p>
+            <w:pPr>
+              <w:pStyle w:val="PargrafodaLista"/>
+              <w:spacing w:line="240" w:lineRule="auto"/>
+              <w:ind w:firstLine="0"/>
+              <w:jc w:val="center"/>
+              <w:cnfStyle w:val="000000000000" w:firstRow="0" w:lastRow="0" w:firstColumn="0" w:lastColumn="0" w:oddVBand="0" w:evenVBand="0" w:oddHBand="0" w:evenHBand="0" w:firstRowFirstColumn="0" w:firstRowLastColumn="0" w:lastRowFirstColumn="0" w:lastRowLastColumn="0"/>
+              <w:rPr>
+                <w:rFonts w:asciiTheme="majorHAnsi" w:hAnsiTheme="majorHAnsi" w:cstheme="majorHAnsi"/>
+              </w:rPr>
+            </w:pPr>
+            <w:r>
+              <w:rPr>
+                <w:rFonts w:asciiTheme="majorHAnsi" w:hAnsiTheme="majorHAnsi" w:cstheme="majorHAnsi"/>
+              </w:rPr>
+              <w:t>25/10/2021</w:t>
+            </w:r>
+          </w:p>
+        </w:tc>
+        <w:tc>
+          <w:tcPr>
+            <w:tcW w:w="1134" w:type="dxa"/>
+            <w:vAlign w:val="center"/>
+          </w:tcPr>
+          <w:p>
+            <w:pPr>
+              <w:pStyle w:val="PargrafodaLista"/>
+              <w:spacing w:line="240" w:lineRule="auto"/>
+              <w:ind w:firstLine="0"/>
+              <w:jc w:val="center"/>
+              <w:cnfStyle w:val="000000000000" w:firstRow="0" w:lastRow="0" w:firstColumn="0" w:lastColumn="0" w:oddVBand="0" w:evenVBand="0" w:oddHBand="0" w:evenHBand="0" w:firstRowFirstColumn="0" w:firstRowLastColumn="0" w:lastRowFirstColumn="0" w:lastRowLastColumn="0"/>
+              <w:rPr>
+                <w:rFonts w:asciiTheme="majorHAnsi" w:hAnsiTheme="majorHAnsi" w:cstheme="majorHAnsi"/>
+              </w:rPr>
+            </w:pPr>
+            <w:r>
+              <w:rPr>
+                <w:rFonts w:asciiTheme="majorHAnsi" w:hAnsiTheme="majorHAnsi" w:cstheme="majorHAnsi"/>
+              </w:rPr>
+              <w:t>Em análise</w:t>
+            </w:r>
           </w:p>
         </w:tc>
       </w:tr>
@@ -5072,19 +5382,7 @@
               <w:rPr>
                 <w:rFonts w:asciiTheme="majorHAnsi" w:hAnsiTheme="majorHAnsi" w:cstheme="majorHAnsi"/>
               </w:rPr>
-              <w:t>RN</w:t>
-            </w:r>
-            <w:r>
-              <w:rPr>
-                <w:rFonts w:asciiTheme="majorHAnsi" w:hAnsiTheme="majorHAnsi" w:cstheme="majorHAnsi"/>
-              </w:rPr>
-              <w:t>F</w:t>
-            </w:r>
-            <w:r>
-              <w:rPr>
-                <w:rFonts w:asciiTheme="majorHAnsi" w:hAnsiTheme="majorHAnsi" w:cstheme="majorHAnsi"/>
-              </w:rPr>
-              <w:t>01</w:t>
+              <w:t>RNF01</w:t>
             </w:r>
           </w:p>
         </w:tc>
@@ -7448,6 +7746,7 @@
     <w:lsdException w:name="HTML Sample" w:semiHidden="1" w:unhideWhenUsed="1"/>
     <w:lsdException w:name="HTML Typewriter" w:semiHidden="1" w:unhideWhenUsed="1"/>
     <w:lsdException w:name="HTML Variable" w:semiHidden="1" w:unhideWhenUsed="1"/>
+    <w:lsdException w:name="Normal Table" w:semiHidden="1" w:unhideWhenUsed="1"/>
     <w:lsdException w:name="annotation subject" w:semiHidden="1" w:unhideWhenUsed="1"/>
     <w:lsdException w:name="No List" w:semiHidden="1" w:unhideWhenUsed="1"/>
     <w:lsdException w:name="Outline List 1" w:semiHidden="1" w:unhideWhenUsed="1"/>
@@ -7490,8 +7789,11 @@
     <w:lsdException w:name="Table Contemporary" w:semiHidden="1" w:unhideWhenUsed="1"/>
     <w:lsdException w:name="Table Elegant" w:semiHidden="1" w:unhideWhenUsed="1"/>
     <w:lsdException w:name="Table Professional" w:semiHidden="1" w:unhideWhenUsed="1"/>
+    <w:lsdException w:name="Table Subtle 1" w:semiHidden="1" w:unhideWhenUsed="1"/>
     <w:lsdException w:name="Table Subtle 2" w:semiHidden="1" w:unhideWhenUsed="1"/>
     <w:lsdException w:name="Table Web 1" w:semiHidden="1" w:unhideWhenUsed="1"/>
+    <w:lsdException w:name="Table Web 2" w:semiHidden="1" w:unhideWhenUsed="1"/>
+    <w:lsdException w:name="Table Web 3" w:semiHidden="1" w:unhideWhenUsed="1"/>
     <w:lsdException w:name="Balloon Text" w:semiHidden="1" w:unhideWhenUsed="1"/>
     <w:lsdException w:name="Table Grid" w:uiPriority="39"/>
     <w:lsdException w:name="Table Theme" w:semiHidden="1" w:unhideWhenUsed="1"/>

</xml_diff>